<commit_message>
acceptatietest changing removeToCart to removeFromCart
</commit_message>
<xml_diff>
--- a/documentatie/acceptatietests/Acceptatietest_Jiwoo.docx
+++ b/documentatie/acceptatietests/Acceptatietest_Jiwoo.docx
@@ -131,19 +131,11 @@
                                 <w:rFonts w:ascii="Calibri" w:hAnsi="Calibri" w:cs="Calibri"/>
                               </w:rPr>
                             </w:pPr>
-                            <w:proofErr w:type="spellStart"/>
                             <w:r>
                               <w:rPr>
                                 <w:rFonts w:ascii="Calibri" w:hAnsi="Calibri" w:cs="Calibri"/>
                               </w:rPr>
-                              <w:t>Leerlingnummer</w:t>
-                            </w:r>
-                            <w:proofErr w:type="spellEnd"/>
-                            <w:r>
-                              <w:rPr>
-                                <w:rFonts w:ascii="Calibri" w:hAnsi="Calibri" w:cs="Calibri"/>
-                              </w:rPr>
-                              <w:t xml:space="preserve">: </w:t>
+                              <w:t xml:space="preserve">Leerlingnummer: </w:t>
                             </w:r>
                             <w:r>
                               <w:rPr>
@@ -185,14 +177,12 @@
                               </w:rPr>
                               <w:t xml:space="preserve">Versie: </w:t>
                             </w:r>
-                            <w:proofErr w:type="spellStart"/>
                             <w:r>
                               <w:rPr>
                                 <w:rFonts w:ascii="Calibri" w:hAnsi="Calibri" w:cs="Calibri"/>
                               </w:rPr>
                               <w:t>nvt</w:t>
                             </w:r>
-                            <w:proofErr w:type="spellEnd"/>
                           </w:p>
                         </w:txbxContent>
                       </wps:txbx>
@@ -524,7 +514,6 @@
                 <w:bCs/>
               </w:rPr>
             </w:pPr>
-            <w:proofErr w:type="spellStart"/>
             <w:r>
               <w:rPr>
                 <w:rFonts w:ascii="Calibri" w:hAnsi="Calibri"/>
@@ -541,7 +530,6 @@
               </w:rPr>
               <w:t>ddToCart</w:t>
             </w:r>
-            <w:proofErr w:type="spellEnd"/>
           </w:p>
         </w:tc>
       </w:tr>
@@ -734,21 +722,7 @@
               <w:rPr>
                 <w:rFonts w:ascii="Calibri" w:hAnsi="Calibri"/>
               </w:rPr>
-              <w:t xml:space="preserve">De product wordt geselecteerd, slaat het op in een </w:t>
-            </w:r>
-            <w:proofErr w:type="spellStart"/>
-            <w:r>
-              <w:rPr>
-                <w:rFonts w:ascii="Calibri" w:hAnsi="Calibri"/>
-              </w:rPr>
-              <w:t>session</w:t>
-            </w:r>
-            <w:proofErr w:type="spellEnd"/>
-            <w:r>
-              <w:rPr>
-                <w:rFonts w:ascii="Calibri" w:hAnsi="Calibri"/>
-              </w:rPr>
-              <w:t xml:space="preserve"> en wordt in de shopping cart</w:t>
+              <w:t>De product wordt geselecteerd, slaat het op in een session en wordt in de shopping cart</w:t>
             </w:r>
             <w:r>
               <w:rPr>
@@ -1099,15 +1073,27 @@
                 <w:b/>
               </w:rPr>
             </w:pPr>
-            <w:proofErr w:type="spellStart"/>
-            <w:r>
-              <w:rPr>
-                <w:rFonts w:ascii="Calibri" w:hAnsi="Calibri"/>
-                <w:b/>
-              </w:rPr>
-              <w:t>removeToCart</w:t>
-            </w:r>
-            <w:proofErr w:type="spellEnd"/>
+            <w:r>
+              <w:rPr>
+                <w:rFonts w:ascii="Calibri" w:hAnsi="Calibri"/>
+                <w:b/>
+              </w:rPr>
+              <w:t>remove</w:t>
+            </w:r>
+            <w:r>
+              <w:rPr>
+                <w:rFonts w:ascii="Calibri" w:hAnsi="Calibri"/>
+                <w:b/>
+              </w:rPr>
+              <w:t>From</w:t>
+            </w:r>
+            <w:r>
+              <w:rPr>
+                <w:rFonts w:ascii="Calibri" w:hAnsi="Calibri"/>
+                <w:b/>
+              </w:rPr>
+              <w:t>Cart</w:t>
+            </w:r>
           </w:p>
         </w:tc>
       </w:tr>
@@ -1157,39 +1143,7 @@
                 <w:b/>
                 <w:bCs/>
               </w:rPr>
-              <w:t>Ga naar de shopping cart (knop met</w:t>
-            </w:r>
-            <w:r>
-              <w:rPr>
-                <w:rFonts w:ascii="Calibri" w:hAnsi="Calibri"/>
-                <w:b/>
-                <w:bCs/>
-              </w:rPr>
-              <w:t xml:space="preserve"> een</w:t>
-            </w:r>
-            <w:r>
-              <w:rPr>
-                <w:rFonts w:ascii="Calibri" w:hAnsi="Calibri"/>
-                <w:b/>
-                <w:bCs/>
-              </w:rPr>
-              <w:t xml:space="preserve"> winkelmandje</w:t>
-            </w:r>
-            <w:r>
-              <w:rPr>
-                <w:rFonts w:ascii="Calibri" w:hAnsi="Calibri"/>
-                <w:b/>
-                <w:bCs/>
-              </w:rPr>
-              <w:t xml:space="preserve"> foto</w:t>
-            </w:r>
-            <w:r>
-              <w:rPr>
-                <w:rFonts w:ascii="Calibri" w:hAnsi="Calibri"/>
-                <w:b/>
-                <w:bCs/>
-              </w:rPr>
-              <w:t>).</w:t>
+              <w:t>Ga naar de shopping cart (knop met een winkelmandje foto).</w:t>
             </w:r>
           </w:p>
           <w:p>
@@ -1209,23 +1163,7 @@
                 <w:rFonts w:ascii="Calibri" w:hAnsi="Calibri"/>
                 <w:b/>
               </w:rPr>
-              <w:t xml:space="preserve">Selecteer de product dat je wilt verwijderen met de </w:t>
-            </w:r>
-            <w:proofErr w:type="spellStart"/>
-            <w:r>
-              <w:rPr>
-                <w:rFonts w:ascii="Calibri" w:hAnsi="Calibri"/>
-                <w:b/>
-              </w:rPr>
-              <w:t>remove</w:t>
-            </w:r>
-            <w:proofErr w:type="spellEnd"/>
-            <w:r>
-              <w:rPr>
-                <w:rFonts w:ascii="Calibri" w:hAnsi="Calibri"/>
-                <w:b/>
-              </w:rPr>
-              <w:t xml:space="preserve"> knop.</w:t>
+              <w:t>Selecteer de product dat je wilt verwijderen met de remove knop.</w:t>
             </w:r>
           </w:p>
         </w:tc>
@@ -1663,7 +1601,6 @@
                 <w:b/>
               </w:rPr>
             </w:pPr>
-            <w:proofErr w:type="spellStart"/>
             <w:r>
               <w:rPr>
                 <w:rFonts w:ascii="Calibri" w:hAnsi="Calibri"/>
@@ -1671,7 +1608,6 @@
               </w:rPr>
               <w:t>saveToDeliveryService</w:t>
             </w:r>
-            <w:proofErr w:type="spellEnd"/>
           </w:p>
         </w:tc>
       </w:tr>
@@ -1747,23 +1683,7 @@
                 <w:rFonts w:ascii="Calibri" w:hAnsi="Calibri"/>
                 <w:b/>
               </w:rPr>
-              <w:t xml:space="preserve">Klik op de </w:t>
-            </w:r>
-            <w:proofErr w:type="spellStart"/>
-            <w:r>
-              <w:rPr>
-                <w:rFonts w:ascii="Calibri" w:hAnsi="Calibri"/>
-                <w:b/>
-              </w:rPr>
-              <w:t>checkout</w:t>
-            </w:r>
-            <w:proofErr w:type="spellEnd"/>
-            <w:r>
-              <w:rPr>
-                <w:rFonts w:ascii="Calibri" w:hAnsi="Calibri"/>
-                <w:b/>
-              </w:rPr>
-              <w:t xml:space="preserve"> knop.</w:t>
+              <w:t>Klik op de checkout knop.</w:t>
             </w:r>
           </w:p>
           <w:p>
@@ -4919,16 +4839,6 @@
 </file>
 
 <file path=customXml/item1.xml><?xml version="1.0" encoding="utf-8"?>
-<p:properties xmlns:p="http://schemas.microsoft.com/office/2006/metadata/properties" xmlns:xsi="http://www.w3.org/2001/XMLSchema-instance" xmlns:pc="http://schemas.microsoft.com/office/infopath/2007/PartnerControls">
-  <documentManagement/>
-</p:properties>
-</file>
-
-<file path=customXml/item2.xml><?xml version="1.0" encoding="utf-8"?>
-<b:Sources xmlns:b="http://schemas.openxmlformats.org/officeDocument/2006/bibliography" xmlns="http://schemas.openxmlformats.org/officeDocument/2006/bibliography" SelectedStyle="\APA.XSL" StyleName="APA"/>
-</file>
-
-<file path=customXml/item3.xml><?xml version="1.0" encoding="utf-8"?>
 <ct:contentTypeSchema xmlns:ct="http://schemas.microsoft.com/office/2006/metadata/contentType" xmlns:ma="http://schemas.microsoft.com/office/2006/metadata/properties/metaAttributes" ct:_="" ma:_="" ma:contentTypeName="Document" ma:contentTypeID="0x010100C29D46B7CBDCF94E8D4278B66453B377" ma:contentTypeVersion="4" ma:contentTypeDescription="Een nieuw document maken." ma:contentTypeScope="" ma:versionID="3ed1767bcaac68174a148c6f56297ab3">
   <xsd:schema xmlns:xsd="http://www.w3.org/2001/XMLSchema" xmlns:xs="http://www.w3.org/2001/XMLSchema" xmlns:p="http://schemas.microsoft.com/office/2006/metadata/properties" xmlns:ns2="8b3cd389-5e3c-4d47-be24-6b71cc2b2890" targetNamespace="http://schemas.microsoft.com/office/2006/metadata/properties" ma:root="true" ma:fieldsID="276d1cb8acb480f516b5993ca1a032f3" ns2:_="">
     <xsd:import namespace="8b3cd389-5e3c-4d47-be24-6b71cc2b2890"/>
@@ -5072,6 +4982,16 @@
 </ct:contentTypeSchema>
 </file>
 
+<file path=customXml/item2.xml><?xml version="1.0" encoding="utf-8"?>
+<b:Sources xmlns:b="http://schemas.openxmlformats.org/officeDocument/2006/bibliography" xmlns="http://schemas.openxmlformats.org/officeDocument/2006/bibliography" SelectedStyle="\APA.XSL" StyleName="APA"/>
+</file>
+
+<file path=customXml/item3.xml><?xml version="1.0" encoding="utf-8"?>
+<p:properties xmlns:p="http://schemas.microsoft.com/office/2006/metadata/properties" xmlns:xsi="http://www.w3.org/2001/XMLSchema-instance" xmlns:pc="http://schemas.microsoft.com/office/infopath/2007/PartnerControls">
+  <documentManagement/>
+</p:properties>
+</file>
+
 <file path=customXml/item4.xml><?xml version="1.0" encoding="utf-8"?>
 <?mso-contentType ?>
 <FormTemplates xmlns="http://schemas.microsoft.com/sharepoint/v3/contenttype/forms">
@@ -5082,23 +5002,6 @@
 </file>
 
 <file path=customXml/itemProps1.xml><?xml version="1.0" encoding="utf-8"?>
-<ds:datastoreItem xmlns:ds="http://schemas.openxmlformats.org/officeDocument/2006/customXml" ds:itemID="{92EA642C-8AE2-49C4-9A14-4A96A1D62FF3}">
-  <ds:schemaRefs>
-    <ds:schemaRef ds:uri="http://schemas.microsoft.com/office/2006/metadata/properties"/>
-    <ds:schemaRef ds:uri="http://schemas.microsoft.com/office/infopath/2007/PartnerControls"/>
-  </ds:schemaRefs>
-</ds:datastoreItem>
-</file>
-
-<file path=customXml/itemProps2.xml><?xml version="1.0" encoding="utf-8"?>
-<ds:datastoreItem xmlns:ds="http://schemas.openxmlformats.org/officeDocument/2006/customXml" ds:itemID="{DA4CB1A0-097E-4023-8610-4DDEBF8B1FE8}">
-  <ds:schemaRefs>
-    <ds:schemaRef ds:uri="http://schemas.openxmlformats.org/officeDocument/2006/bibliography"/>
-  </ds:schemaRefs>
-</ds:datastoreItem>
-</file>
-
-<file path=customXml/itemProps3.xml><?xml version="1.0" encoding="utf-8"?>
 <ds:datastoreItem xmlns:ds="http://schemas.openxmlformats.org/officeDocument/2006/customXml" ds:itemID="{A4012FD7-BE8D-413E-9330-9BD0497F808F}">
   <ds:schemaRefs>
     <ds:schemaRef ds:uri="http://schemas.microsoft.com/office/2006/metadata/contentType"/>
@@ -5116,6 +5019,23 @@
 </ds:datastoreItem>
 </file>
 
+<file path=customXml/itemProps2.xml><?xml version="1.0" encoding="utf-8"?>
+<ds:datastoreItem xmlns:ds="http://schemas.openxmlformats.org/officeDocument/2006/customXml" ds:itemID="{DA4CB1A0-097E-4023-8610-4DDEBF8B1FE8}">
+  <ds:schemaRefs>
+    <ds:schemaRef ds:uri="http://schemas.openxmlformats.org/officeDocument/2006/bibliography"/>
+  </ds:schemaRefs>
+</ds:datastoreItem>
+</file>
+
+<file path=customXml/itemProps3.xml><?xml version="1.0" encoding="utf-8"?>
+<ds:datastoreItem xmlns:ds="http://schemas.openxmlformats.org/officeDocument/2006/customXml" ds:itemID="{92EA642C-8AE2-49C4-9A14-4A96A1D62FF3}">
+  <ds:schemaRefs>
+    <ds:schemaRef ds:uri="http://schemas.microsoft.com/office/2006/metadata/properties"/>
+    <ds:schemaRef ds:uri="http://schemas.microsoft.com/office/infopath/2007/PartnerControls"/>
+  </ds:schemaRefs>
+</ds:datastoreItem>
+</file>
+
 <file path=customXml/itemProps4.xml><?xml version="1.0" encoding="utf-8"?>
 <ds:datastoreItem xmlns:ds="http://schemas.openxmlformats.org/officeDocument/2006/customXml" ds:itemID="{070D6311-762C-49F6-8836-1C983BFA6D9B}">
   <ds:schemaRefs>

</xml_diff>

<commit_message>
Acceptatietest remove sjabloon from title
</commit_message>
<xml_diff>
--- a/documentatie/acceptatietests/Acceptatietest_Jiwoo.docx
+++ b/documentatie/acceptatietests/Acceptatietest_Jiwoo.docx
@@ -10,14 +10,6 @@
         </w:rPr>
       </w:pPr>
       <w:bookmarkStart w:id="0" w:name="_Toc454537095"/>
-      <w:r>
-        <w:rPr>
-          <w:sz w:val="48"/>
-          <w:szCs w:val="48"/>
-          <w:lang w:eastAsia="nl-NL"/>
-        </w:rPr>
-        <w:t xml:space="preserve">Sjabloon </w:t>
-      </w:r>
       <w:r>
         <w:rPr>
           <w:sz w:val="48"/>
@@ -4839,6 +4831,25 @@
 </file>
 
 <file path=customXml/item1.xml><?xml version="1.0" encoding="utf-8"?>
+<?mso-contentType ?>
+<FormTemplates xmlns="http://schemas.microsoft.com/sharepoint/v3/contenttype/forms">
+  <Display>DocumentLibraryForm</Display>
+  <Edit>DocumentLibraryForm</Edit>
+  <New>DocumentLibraryForm</New>
+</FormTemplates>
+</file>
+
+<file path=customXml/item2.xml><?xml version="1.0" encoding="utf-8"?>
+<p:properties xmlns:p="http://schemas.microsoft.com/office/2006/metadata/properties" xmlns:xsi="http://www.w3.org/2001/XMLSchema-instance" xmlns:pc="http://schemas.microsoft.com/office/infopath/2007/PartnerControls">
+  <documentManagement/>
+</p:properties>
+</file>
+
+<file path=customXml/item3.xml><?xml version="1.0" encoding="utf-8"?>
+<b:Sources xmlns:b="http://schemas.openxmlformats.org/officeDocument/2006/bibliography" xmlns="http://schemas.openxmlformats.org/officeDocument/2006/bibliography" SelectedStyle="\APA.XSL" StyleName="APA"/>
+</file>
+
+<file path=customXml/item4.xml><?xml version="1.0" encoding="utf-8"?>
 <ct:contentTypeSchema xmlns:ct="http://schemas.microsoft.com/office/2006/metadata/contentType" xmlns:ma="http://schemas.microsoft.com/office/2006/metadata/properties/metaAttributes" ct:_="" ma:_="" ma:contentTypeName="Document" ma:contentTypeID="0x010100C29D46B7CBDCF94E8D4278B66453B377" ma:contentTypeVersion="4" ma:contentTypeDescription="Een nieuw document maken." ma:contentTypeScope="" ma:versionID="3ed1767bcaac68174a148c6f56297ab3">
   <xsd:schema xmlns:xsd="http://www.w3.org/2001/XMLSchema" xmlns:xs="http://www.w3.org/2001/XMLSchema" xmlns:p="http://schemas.microsoft.com/office/2006/metadata/properties" xmlns:ns2="8b3cd389-5e3c-4d47-be24-6b71cc2b2890" targetNamespace="http://schemas.microsoft.com/office/2006/metadata/properties" ma:root="true" ma:fieldsID="276d1cb8acb480f516b5993ca1a032f3" ns2:_="">
     <xsd:import namespace="8b3cd389-5e3c-4d47-be24-6b71cc2b2890"/>
@@ -4982,26 +4993,32 @@
 </ct:contentTypeSchema>
 </file>
 
-<file path=customXml/item2.xml><?xml version="1.0" encoding="utf-8"?>
-<b:Sources xmlns:b="http://schemas.openxmlformats.org/officeDocument/2006/bibliography" xmlns="http://schemas.openxmlformats.org/officeDocument/2006/bibliography" SelectedStyle="\APA.XSL" StyleName="APA"/>
+<file path=customXml/itemProps1.xml><?xml version="1.0" encoding="utf-8"?>
+<ds:datastoreItem xmlns:ds="http://schemas.openxmlformats.org/officeDocument/2006/customXml" ds:itemID="{070D6311-762C-49F6-8836-1C983BFA6D9B}">
+  <ds:schemaRefs>
+    <ds:schemaRef ds:uri="http://schemas.microsoft.com/sharepoint/v3/contenttype/forms"/>
+  </ds:schemaRefs>
+</ds:datastoreItem>
 </file>
 
-<file path=customXml/item3.xml><?xml version="1.0" encoding="utf-8"?>
-<p:properties xmlns:p="http://schemas.microsoft.com/office/2006/metadata/properties" xmlns:xsi="http://www.w3.org/2001/XMLSchema-instance" xmlns:pc="http://schemas.microsoft.com/office/infopath/2007/PartnerControls">
-  <documentManagement/>
-</p:properties>
+<file path=customXml/itemProps2.xml><?xml version="1.0" encoding="utf-8"?>
+<ds:datastoreItem xmlns:ds="http://schemas.openxmlformats.org/officeDocument/2006/customXml" ds:itemID="{92EA642C-8AE2-49C4-9A14-4A96A1D62FF3}">
+  <ds:schemaRefs>
+    <ds:schemaRef ds:uri="http://schemas.microsoft.com/office/2006/metadata/properties"/>
+    <ds:schemaRef ds:uri="http://schemas.microsoft.com/office/infopath/2007/PartnerControls"/>
+  </ds:schemaRefs>
+</ds:datastoreItem>
 </file>
 
-<file path=customXml/item4.xml><?xml version="1.0" encoding="utf-8"?>
-<?mso-contentType ?>
-<FormTemplates xmlns="http://schemas.microsoft.com/sharepoint/v3/contenttype/forms">
-  <Display>DocumentLibraryForm</Display>
-  <Edit>DocumentLibraryForm</Edit>
-  <New>DocumentLibraryForm</New>
-</FormTemplates>
+<file path=customXml/itemProps3.xml><?xml version="1.0" encoding="utf-8"?>
+<ds:datastoreItem xmlns:ds="http://schemas.openxmlformats.org/officeDocument/2006/customXml" ds:itemID="{DA4CB1A0-097E-4023-8610-4DDEBF8B1FE8}">
+  <ds:schemaRefs>
+    <ds:schemaRef ds:uri="http://schemas.openxmlformats.org/officeDocument/2006/bibliography"/>
+  </ds:schemaRefs>
+</ds:datastoreItem>
 </file>
 
-<file path=customXml/itemProps1.xml><?xml version="1.0" encoding="utf-8"?>
+<file path=customXml/itemProps4.xml><?xml version="1.0" encoding="utf-8"?>
 <ds:datastoreItem xmlns:ds="http://schemas.openxmlformats.org/officeDocument/2006/customXml" ds:itemID="{A4012FD7-BE8D-413E-9330-9BD0497F808F}">
   <ds:schemaRefs>
     <ds:schemaRef ds:uri="http://schemas.microsoft.com/office/2006/metadata/contentType"/>
@@ -5017,29 +5034,4 @@
     <ds:schemaRef ds:uri="http://schemas.microsoft.com/internal/obd"/>
   </ds:schemaRefs>
 </ds:datastoreItem>
-</file>
-
-<file path=customXml/itemProps2.xml><?xml version="1.0" encoding="utf-8"?>
-<ds:datastoreItem xmlns:ds="http://schemas.openxmlformats.org/officeDocument/2006/customXml" ds:itemID="{DA4CB1A0-097E-4023-8610-4DDEBF8B1FE8}">
-  <ds:schemaRefs>
-    <ds:schemaRef ds:uri="http://schemas.openxmlformats.org/officeDocument/2006/bibliography"/>
-  </ds:schemaRefs>
-</ds:datastoreItem>
-</file>
-
-<file path=customXml/itemProps3.xml><?xml version="1.0" encoding="utf-8"?>
-<ds:datastoreItem xmlns:ds="http://schemas.openxmlformats.org/officeDocument/2006/customXml" ds:itemID="{92EA642C-8AE2-49C4-9A14-4A96A1D62FF3}">
-  <ds:schemaRefs>
-    <ds:schemaRef ds:uri="http://schemas.microsoft.com/office/2006/metadata/properties"/>
-    <ds:schemaRef ds:uri="http://schemas.microsoft.com/office/infopath/2007/PartnerControls"/>
-  </ds:schemaRefs>
-</ds:datastoreItem>
-</file>
-
-<file path=customXml/itemProps4.xml><?xml version="1.0" encoding="utf-8"?>
-<ds:datastoreItem xmlns:ds="http://schemas.openxmlformats.org/officeDocument/2006/customXml" ds:itemID="{070D6311-762C-49F6-8836-1C983BFA6D9B}">
-  <ds:schemaRefs>
-    <ds:schemaRef ds:uri="http://schemas.microsoft.com/sharepoint/v3/contenttype/forms"/>
-  </ds:schemaRefs>
-</ds:datastoreItem>
 </file>
</xml_diff>